<commit_message>
Updated my research project
</commit_message>
<xml_diff>
--- a/My_Research_Project.docx
+++ b/My_Research_Project.docx
@@ -467,55 +467,8 @@
               <w:rPr>
                 <w:sz w:val="36"/>
               </w:rPr>
-              <w:t>Other</w:t>
+              <w:t>Non-binary</w:t>
             </w:r>
-          </w:p>
-        </w:tc>
-      </w:tr>
-      <w:tr>
-        <w:tc>
-          <w:tcPr>
-            <w:tcW w:w="3681" w:type="dxa"/>
-          </w:tcPr>
-          <w:p>
-            <w:pPr>
-              <w:pStyle w:val="Heading3"/>
-              <w:spacing w:before="240"/>
-              <w:outlineLvl w:val="2"/>
-              <w:rPr>
-                <w:sz w:val="32"/>
-              </w:rPr>
-            </w:pPr>
-            <w:r>
-              <w:rPr>
-                <w:sz w:val="32"/>
-              </w:rPr>
-              <w:t>If ‘Other’, please specify</w:t>
-            </w:r>
-          </w:p>
-          <w:p>
-            <w:pPr>
-              <w:pStyle w:val="Heading3"/>
-              <w:spacing w:before="240"/>
-              <w:outlineLvl w:val="2"/>
-              <w:rPr>
-                <w:sz w:val="32"/>
-              </w:rPr>
-            </w:pPr>
-          </w:p>
-        </w:tc>
-        <w:tc>
-          <w:tcPr>
-            <w:tcW w:w="5335" w:type="dxa"/>
-          </w:tcPr>
-          <w:p>
-            <w:pPr>
-              <w:pStyle w:val="Heading3"/>
-              <w:outlineLvl w:val="2"/>
-              <w:rPr>
-                <w:sz w:val="32"/>
-              </w:rPr>
-            </w:pPr>
           </w:p>
         </w:tc>
       </w:tr>
@@ -961,15 +914,7 @@
         <w:rPr>
           <w:sz w:val="36"/>
         </w:rPr>
-        <w:t>, p</w:t>
-      </w:r>
-      <w:bookmarkStart w:id="0" w:name="_GoBack"/>
-      <w:bookmarkEnd w:id="0"/>
-      <w:r>
-        <w:rPr>
-          <w:sz w:val="36"/>
-        </w:rPr>
-        <w:t>lease specify</w:t>
+        <w:t>, please specify</w:t>
       </w:r>
       <w:r>
         <w:rPr>
@@ -1136,1578 +1081,8 @@
       </w:r>
     </w:p>
     <w:p>
-      <w:r>
-        <w:br w:type="page"/>
-      </w:r>
-    </w:p>
-    <w:p>
-      <w:pPr>
-        <w:pStyle w:val="Heading1"/>
-        <w:rPr>
-          <w:b/>
-          <w:sz w:val="48"/>
-        </w:rPr>
-      </w:pPr>
-      <w:r>
-        <w:rPr>
-          <w:b/>
-          <w:sz w:val="48"/>
-        </w:rPr>
-        <w:lastRenderedPageBreak/>
-        <w:t>Initial Survey</w:t>
-      </w:r>
-      <w:r>
-        <w:rPr>
-          <w:b/>
-          <w:sz w:val="48"/>
-        </w:rPr>
-        <w:tab/>
-      </w:r>
-      <w:r>
-        <w:rPr>
-          <w:b/>
-          <w:sz w:val="48"/>
-        </w:rPr>
-        <w:tab/>
-      </w:r>
-      <w:r>
-        <w:rPr>
-          <w:b/>
-          <w:sz w:val="48"/>
-        </w:rPr>
-        <w:tab/>
-      </w:r>
-      <w:r>
-        <w:rPr>
-          <w:b/>
-          <w:sz w:val="48"/>
-        </w:rPr>
-        <w:tab/>
-      </w:r>
-      <w:r>
-        <w:rPr>
-          <w:b/>
-          <w:sz w:val="48"/>
-        </w:rPr>
-        <w:tab/>
-      </w:r>
-      <w:proofErr w:type="gramStart"/>
-      <w:r>
-        <w:rPr>
-          <w:b/>
-          <w:sz w:val="48"/>
-        </w:rPr>
-        <w:t>Date :</w:t>
-      </w:r>
-      <w:proofErr w:type="gramEnd"/>
-      <w:r>
-        <w:rPr>
-          <w:b/>
-          <w:sz w:val="48"/>
-        </w:rPr>
-        <w:t xml:space="preserve"> </w:t>
-      </w:r>
-      <w:r>
-        <w:rPr>
-          <w:b/>
-          <w:sz w:val="48"/>
-        </w:rPr>
-        <w:tab/>
-      </w:r>
-      <w:r>
-        <w:rPr>
-          <w:b/>
-          <w:sz w:val="48"/>
-          <w:u w:val="single"/>
-        </w:rPr>
-        <w:tab/>
-      </w:r>
-      <w:r>
-        <w:rPr>
-          <w:b/>
-          <w:sz w:val="48"/>
-          <w:u w:val="single"/>
-        </w:rPr>
-        <w:tab/>
-      </w:r>
-    </w:p>
-    <w:p>
-      <w:pPr>
-        <w:rPr>
-          <w:sz w:val="32"/>
-        </w:rPr>
-      </w:pPr>
-    </w:p>
-    <w:p>
-      <w:pPr>
-        <w:rPr>
-          <w:sz w:val="32"/>
-        </w:rPr>
-      </w:pPr>
-      <w:r>
-        <w:rPr>
-          <w:sz w:val="32"/>
-        </w:rPr>
-        <w:t>These questions are about how you feel and how things have been with you during the past 4 weeks. For each question, please give the one answer that comes closest to the way you have been feeling. How much of the time during t</w:t>
-      </w:r>
-      <w:r>
-        <w:rPr>
-          <w:sz w:val="32"/>
-        </w:rPr>
-        <w:t xml:space="preserve">he </w:t>
-      </w:r>
-      <w:r>
-        <w:rPr>
-          <w:b/>
-          <w:sz w:val="32"/>
-        </w:rPr>
-        <w:t xml:space="preserve">last 4 </w:t>
-      </w:r>
-      <w:proofErr w:type="gramStart"/>
-      <w:r>
-        <w:rPr>
-          <w:b/>
-          <w:sz w:val="32"/>
-        </w:rPr>
-        <w:t>Weeks.</w:t>
-      </w:r>
-      <w:proofErr w:type="gramEnd"/>
-      <w:r>
-        <w:rPr>
-          <w:b/>
-          <w:sz w:val="32"/>
-        </w:rPr>
-        <w:t xml:space="preserve"> </w:t>
-      </w:r>
-      <w:r>
-        <w:rPr>
-          <w:b/>
-          <w:sz w:val="32"/>
-        </w:rPr>
-        <w:br/>
-        <w:t>(one response for each question)</w:t>
-      </w:r>
-    </w:p>
-    <w:tbl>
-      <w:tblPr>
-        <w:tblStyle w:val="TableGrid"/>
-        <w:tblW w:w="0" w:type="auto"/>
-        <w:tblLook w:val="04A0" w:firstRow="1" w:lastRow="0" w:firstColumn="1" w:lastColumn="0" w:noHBand="0" w:noVBand="1"/>
-      </w:tblPr>
-      <w:tblGrid>
-        <w:gridCol w:w="3397"/>
-        <w:gridCol w:w="1134"/>
-        <w:gridCol w:w="1134"/>
-        <w:gridCol w:w="1134"/>
-        <w:gridCol w:w="1134"/>
-        <w:gridCol w:w="1083"/>
-      </w:tblGrid>
-      <w:tr>
-        <w:tc>
-          <w:tcPr>
-            <w:tcW w:w="3397" w:type="dxa"/>
-          </w:tcPr>
-          <w:p>
-            <w:pPr>
-              <w:rPr>
-                <w:sz w:val="32"/>
-              </w:rPr>
-            </w:pPr>
-          </w:p>
-        </w:tc>
-        <w:tc>
-          <w:tcPr>
-            <w:tcW w:w="1134" w:type="dxa"/>
-          </w:tcPr>
-          <w:p>
-            <w:pPr>
-              <w:rPr>
-                <w:sz w:val="32"/>
-              </w:rPr>
-            </w:pPr>
-            <w:r>
-              <w:rPr>
-                <w:sz w:val="32"/>
-              </w:rPr>
-              <w:t>All the time</w:t>
-            </w:r>
-          </w:p>
-        </w:tc>
-        <w:tc>
-          <w:tcPr>
-            <w:tcW w:w="1134" w:type="dxa"/>
-          </w:tcPr>
-          <w:p>
-            <w:pPr>
-              <w:rPr>
-                <w:sz w:val="32"/>
-              </w:rPr>
-            </w:pPr>
-            <w:r>
-              <w:rPr>
-                <w:sz w:val="32"/>
-              </w:rPr>
-              <w:t>Most of the time</w:t>
-            </w:r>
-          </w:p>
-        </w:tc>
-        <w:tc>
-          <w:tcPr>
-            <w:tcW w:w="1134" w:type="dxa"/>
-          </w:tcPr>
-          <w:p>
-            <w:pPr>
-              <w:rPr>
-                <w:sz w:val="32"/>
-              </w:rPr>
-            </w:pPr>
-            <w:r>
-              <w:rPr>
-                <w:sz w:val="32"/>
-              </w:rPr>
-              <w:t>Some of the time</w:t>
-            </w:r>
-          </w:p>
-        </w:tc>
-        <w:tc>
-          <w:tcPr>
-            <w:tcW w:w="1134" w:type="dxa"/>
-          </w:tcPr>
-          <w:p>
-            <w:pPr>
-              <w:rPr>
-                <w:sz w:val="32"/>
-              </w:rPr>
-            </w:pPr>
-            <w:r>
-              <w:rPr>
-                <w:sz w:val="32"/>
-              </w:rPr>
-              <w:t>A little of the time</w:t>
-            </w:r>
-          </w:p>
-        </w:tc>
-        <w:tc>
-          <w:tcPr>
-            <w:tcW w:w="1083" w:type="dxa"/>
-          </w:tcPr>
-          <w:p>
-            <w:pPr>
-              <w:rPr>
-                <w:sz w:val="32"/>
-              </w:rPr>
-            </w:pPr>
-            <w:r>
-              <w:rPr>
-                <w:sz w:val="32"/>
-              </w:rPr>
-              <w:t>None of the time</w:t>
-            </w:r>
-          </w:p>
-        </w:tc>
-      </w:tr>
-      <w:tr>
-        <w:trPr>
-          <w:trHeight w:val="393"/>
-        </w:trPr>
-        <w:tc>
-          <w:tcPr>
-            <w:tcW w:w="3397" w:type="dxa"/>
-          </w:tcPr>
-          <w:p>
-            <w:pPr>
-              <w:pStyle w:val="ListParagraph"/>
-              <w:numPr>
-                <w:ilvl w:val="0"/>
-                <w:numId w:val="4"/>
-              </w:numPr>
-              <w:rPr>
-                <w:sz w:val="32"/>
-              </w:rPr>
-            </w:pPr>
-            <w:r>
-              <w:rPr>
-                <w:sz w:val="32"/>
-              </w:rPr>
-              <w:t>Have you felt calm and peaceful?</w:t>
-            </w:r>
-          </w:p>
-        </w:tc>
-        <w:tc>
-          <w:tcPr>
-            <w:tcW w:w="1134" w:type="dxa"/>
-          </w:tcPr>
-          <w:p>
-            <w:pPr>
-              <w:rPr>
-                <w:sz w:val="32"/>
-              </w:rPr>
-            </w:pPr>
-          </w:p>
-        </w:tc>
-        <w:tc>
-          <w:tcPr>
-            <w:tcW w:w="1134" w:type="dxa"/>
-          </w:tcPr>
-          <w:p>
-            <w:pPr>
-              <w:rPr>
-                <w:sz w:val="32"/>
-              </w:rPr>
-            </w:pPr>
-          </w:p>
-        </w:tc>
-        <w:tc>
-          <w:tcPr>
-            <w:tcW w:w="1134" w:type="dxa"/>
-          </w:tcPr>
-          <w:p>
-            <w:pPr>
-              <w:rPr>
-                <w:sz w:val="32"/>
-              </w:rPr>
-            </w:pPr>
-          </w:p>
-        </w:tc>
-        <w:tc>
-          <w:tcPr>
-            <w:tcW w:w="1134" w:type="dxa"/>
-          </w:tcPr>
-          <w:p>
-            <w:pPr>
-              <w:rPr>
-                <w:sz w:val="32"/>
-              </w:rPr>
-            </w:pPr>
-          </w:p>
-        </w:tc>
-        <w:tc>
-          <w:tcPr>
-            <w:tcW w:w="1083" w:type="dxa"/>
-          </w:tcPr>
-          <w:p>
-            <w:pPr>
-              <w:rPr>
-                <w:sz w:val="32"/>
-              </w:rPr>
-            </w:pPr>
-          </w:p>
-        </w:tc>
-      </w:tr>
-      <w:tr>
-        <w:trPr>
-          <w:trHeight w:val="413"/>
-        </w:trPr>
-        <w:tc>
-          <w:tcPr>
-            <w:tcW w:w="3397" w:type="dxa"/>
-          </w:tcPr>
-          <w:p>
-            <w:pPr>
-              <w:pStyle w:val="ListParagraph"/>
-              <w:numPr>
-                <w:ilvl w:val="0"/>
-                <w:numId w:val="4"/>
-              </w:numPr>
-              <w:rPr>
-                <w:sz w:val="32"/>
-              </w:rPr>
-            </w:pPr>
-            <w:r>
-              <w:rPr>
-                <w:sz w:val="32"/>
-              </w:rPr>
-              <w:t>Did you have a lot of energy?</w:t>
-            </w:r>
-          </w:p>
-        </w:tc>
-        <w:tc>
-          <w:tcPr>
-            <w:tcW w:w="1134" w:type="dxa"/>
-          </w:tcPr>
-          <w:p>
-            <w:pPr>
-              <w:rPr>
-                <w:sz w:val="32"/>
-              </w:rPr>
-            </w:pPr>
-          </w:p>
-        </w:tc>
-        <w:tc>
-          <w:tcPr>
-            <w:tcW w:w="1134" w:type="dxa"/>
-          </w:tcPr>
-          <w:p>
-            <w:pPr>
-              <w:rPr>
-                <w:sz w:val="32"/>
-              </w:rPr>
-            </w:pPr>
-          </w:p>
-        </w:tc>
-        <w:tc>
-          <w:tcPr>
-            <w:tcW w:w="1134" w:type="dxa"/>
-          </w:tcPr>
-          <w:p>
-            <w:pPr>
-              <w:rPr>
-                <w:sz w:val="32"/>
-              </w:rPr>
-            </w:pPr>
-          </w:p>
-        </w:tc>
-        <w:tc>
-          <w:tcPr>
-            <w:tcW w:w="1134" w:type="dxa"/>
-          </w:tcPr>
-          <w:p>
-            <w:pPr>
-              <w:rPr>
-                <w:sz w:val="32"/>
-              </w:rPr>
-            </w:pPr>
-          </w:p>
-        </w:tc>
-        <w:tc>
-          <w:tcPr>
-            <w:tcW w:w="1083" w:type="dxa"/>
-          </w:tcPr>
-          <w:p>
-            <w:pPr>
-              <w:rPr>
-                <w:sz w:val="32"/>
-              </w:rPr>
-            </w:pPr>
-          </w:p>
-        </w:tc>
-      </w:tr>
-      <w:tr>
-        <w:trPr>
-          <w:trHeight w:val="688"/>
-        </w:trPr>
-        <w:tc>
-          <w:tcPr>
-            <w:tcW w:w="3397" w:type="dxa"/>
-          </w:tcPr>
-          <w:p>
-            <w:pPr>
-              <w:pStyle w:val="ListParagraph"/>
-              <w:numPr>
-                <w:ilvl w:val="0"/>
-                <w:numId w:val="4"/>
-              </w:numPr>
-              <w:rPr>
-                <w:sz w:val="32"/>
-              </w:rPr>
-            </w:pPr>
-            <w:r>
-              <w:rPr>
-                <w:sz w:val="32"/>
-              </w:rPr>
-              <w:t>Have you felt downhearted and depressed?</w:t>
-            </w:r>
-          </w:p>
-        </w:tc>
-        <w:tc>
-          <w:tcPr>
-            <w:tcW w:w="1134" w:type="dxa"/>
-          </w:tcPr>
-          <w:p>
-            <w:pPr>
-              <w:rPr>
-                <w:sz w:val="32"/>
-              </w:rPr>
-            </w:pPr>
-          </w:p>
-        </w:tc>
-        <w:tc>
-          <w:tcPr>
-            <w:tcW w:w="1134" w:type="dxa"/>
-          </w:tcPr>
-          <w:p>
-            <w:pPr>
-              <w:rPr>
-                <w:sz w:val="32"/>
-              </w:rPr>
-            </w:pPr>
-          </w:p>
-        </w:tc>
-        <w:tc>
-          <w:tcPr>
-            <w:tcW w:w="1134" w:type="dxa"/>
-          </w:tcPr>
-          <w:p>
-            <w:pPr>
-              <w:rPr>
-                <w:sz w:val="32"/>
-              </w:rPr>
-            </w:pPr>
-          </w:p>
-        </w:tc>
-        <w:tc>
-          <w:tcPr>
-            <w:tcW w:w="1134" w:type="dxa"/>
-          </w:tcPr>
-          <w:p>
-            <w:pPr>
-              <w:rPr>
-                <w:sz w:val="32"/>
-              </w:rPr>
-            </w:pPr>
-          </w:p>
-        </w:tc>
-        <w:tc>
-          <w:tcPr>
-            <w:tcW w:w="1083" w:type="dxa"/>
-          </w:tcPr>
-          <w:p>
-            <w:pPr>
-              <w:rPr>
-                <w:sz w:val="32"/>
-              </w:rPr>
-            </w:pPr>
-          </w:p>
-        </w:tc>
-      </w:tr>
-    </w:tbl>
-    <w:p>
-      <w:pPr>
-        <w:rPr>
-          <w:sz w:val="32"/>
-        </w:rPr>
-      </w:pPr>
-    </w:p>
-    <w:p>
-      <w:r>
-        <w:br w:type="page"/>
-      </w:r>
-    </w:p>
-    <w:p>
-      <w:pPr>
-        <w:pStyle w:val="Heading1"/>
-        <w:rPr>
-          <w:b/>
-          <w:sz w:val="44"/>
-        </w:rPr>
-      </w:pPr>
-      <w:r>
-        <w:rPr>
-          <w:b/>
-          <w:sz w:val="44"/>
-        </w:rPr>
-        <w:lastRenderedPageBreak/>
-        <w:t xml:space="preserve">Survey - </w:t>
-      </w:r>
-      <w:r>
-        <w:rPr>
-          <w:b/>
-          <w:sz w:val="44"/>
-        </w:rPr>
-        <w:t>3-Month Follow-up</w:t>
-      </w:r>
-      <w:r>
-        <w:rPr>
-          <w:b/>
-          <w:sz w:val="44"/>
-        </w:rPr>
-        <w:tab/>
-      </w:r>
-      <w:r>
-        <w:rPr>
-          <w:b/>
-          <w:sz w:val="44"/>
-        </w:rPr>
-        <w:tab/>
-        <w:t xml:space="preserve">Date : </w:t>
-      </w:r>
-      <w:r>
-        <w:rPr>
-          <w:b/>
-          <w:sz w:val="44"/>
-        </w:rPr>
-        <w:tab/>
-      </w:r>
-      <w:r>
-        <w:rPr>
-          <w:b/>
-          <w:sz w:val="44"/>
-          <w:u w:val="single"/>
-        </w:rPr>
-        <w:tab/>
-      </w:r>
-      <w:r>
-        <w:rPr>
-          <w:b/>
-          <w:sz w:val="44"/>
-          <w:u w:val="single"/>
-        </w:rPr>
-        <w:tab/>
-      </w:r>
-    </w:p>
-    <w:p>
-      <w:pPr>
-        <w:rPr>
-          <w:sz w:val="32"/>
-        </w:rPr>
-      </w:pPr>
-    </w:p>
-    <w:p>
-      <w:pPr>
-        <w:rPr>
-          <w:sz w:val="32"/>
-        </w:rPr>
-      </w:pPr>
-      <w:r>
-        <w:rPr>
-          <w:sz w:val="32"/>
-        </w:rPr>
-        <w:t xml:space="preserve">Please tell us about your feelings and experiences during the </w:t>
-      </w:r>
-      <w:r>
-        <w:rPr>
-          <w:b/>
-          <w:sz w:val="32"/>
-        </w:rPr>
-        <w:t xml:space="preserve">last 4 Weeks. </w:t>
-      </w:r>
-      <w:r>
-        <w:rPr>
-          <w:b/>
-          <w:sz w:val="32"/>
-        </w:rPr>
-        <w:br/>
-        <w:t xml:space="preserve">(one </w:t>
-      </w:r>
-      <w:r>
-        <w:rPr>
-          <w:b/>
-          <w:sz w:val="32"/>
-        </w:rPr>
-        <w:t xml:space="preserve">tick </w:t>
-      </w:r>
-      <w:r>
-        <w:rPr>
-          <w:b/>
-          <w:sz w:val="32"/>
-        </w:rPr>
-        <w:t xml:space="preserve">response </w:t>
-      </w:r>
-      <w:r>
-        <w:rPr>
-          <w:b/>
-          <w:sz w:val="32"/>
-        </w:rPr>
-        <w:t xml:space="preserve">only </w:t>
-      </w:r>
-      <w:r>
-        <w:rPr>
-          <w:b/>
-          <w:sz w:val="32"/>
-        </w:rPr>
-        <w:t>for each question)</w:t>
-      </w:r>
-    </w:p>
-    <w:tbl>
-      <w:tblPr>
-        <w:tblStyle w:val="TableGrid"/>
-        <w:tblW w:w="0" w:type="auto"/>
-        <w:tblLook w:val="04A0" w:firstRow="1" w:lastRow="0" w:firstColumn="1" w:lastColumn="0" w:noHBand="0" w:noVBand="1"/>
-      </w:tblPr>
-      <w:tblGrid>
-        <w:gridCol w:w="3397"/>
-        <w:gridCol w:w="1134"/>
-        <w:gridCol w:w="1134"/>
-        <w:gridCol w:w="1134"/>
-        <w:gridCol w:w="1134"/>
-        <w:gridCol w:w="1083"/>
-      </w:tblGrid>
-      <w:tr>
-        <w:tc>
-          <w:tcPr>
-            <w:tcW w:w="3397" w:type="dxa"/>
-          </w:tcPr>
-          <w:p>
-            <w:pPr>
-              <w:rPr>
-                <w:sz w:val="32"/>
-              </w:rPr>
-            </w:pPr>
-          </w:p>
-        </w:tc>
-        <w:tc>
-          <w:tcPr>
-            <w:tcW w:w="1134" w:type="dxa"/>
-          </w:tcPr>
-          <w:p>
-            <w:pPr>
-              <w:rPr>
-                <w:sz w:val="32"/>
-              </w:rPr>
-            </w:pPr>
-            <w:r>
-              <w:rPr>
-                <w:sz w:val="32"/>
-              </w:rPr>
-              <w:t>All the time</w:t>
-            </w:r>
-          </w:p>
-        </w:tc>
-        <w:tc>
-          <w:tcPr>
-            <w:tcW w:w="1134" w:type="dxa"/>
-          </w:tcPr>
-          <w:p>
-            <w:pPr>
-              <w:rPr>
-                <w:sz w:val="32"/>
-              </w:rPr>
-            </w:pPr>
-            <w:r>
-              <w:rPr>
-                <w:sz w:val="32"/>
-              </w:rPr>
-              <w:t>Most of the time</w:t>
-            </w:r>
-          </w:p>
-        </w:tc>
-        <w:tc>
-          <w:tcPr>
-            <w:tcW w:w="1134" w:type="dxa"/>
-          </w:tcPr>
-          <w:p>
-            <w:pPr>
-              <w:rPr>
-                <w:sz w:val="32"/>
-              </w:rPr>
-            </w:pPr>
-            <w:r>
-              <w:rPr>
-                <w:sz w:val="32"/>
-              </w:rPr>
-              <w:t>Some of the time</w:t>
-            </w:r>
-          </w:p>
-        </w:tc>
-        <w:tc>
-          <w:tcPr>
-            <w:tcW w:w="1134" w:type="dxa"/>
-          </w:tcPr>
-          <w:p>
-            <w:pPr>
-              <w:rPr>
-                <w:sz w:val="32"/>
-              </w:rPr>
-            </w:pPr>
-            <w:r>
-              <w:rPr>
-                <w:sz w:val="32"/>
-              </w:rPr>
-              <w:t>A little of the time</w:t>
-            </w:r>
-          </w:p>
-        </w:tc>
-        <w:tc>
-          <w:tcPr>
-            <w:tcW w:w="1083" w:type="dxa"/>
-          </w:tcPr>
-          <w:p>
-            <w:pPr>
-              <w:rPr>
-                <w:sz w:val="32"/>
-              </w:rPr>
-            </w:pPr>
-            <w:r>
-              <w:rPr>
-                <w:sz w:val="32"/>
-              </w:rPr>
-              <w:t>None of the time</w:t>
-            </w:r>
-          </w:p>
-        </w:tc>
-      </w:tr>
-      <w:tr>
-        <w:trPr>
-          <w:trHeight w:val="393"/>
-        </w:trPr>
-        <w:tc>
-          <w:tcPr>
-            <w:tcW w:w="3397" w:type="dxa"/>
-          </w:tcPr>
-          <w:p>
-            <w:pPr>
-              <w:pStyle w:val="ListParagraph"/>
-              <w:numPr>
-                <w:ilvl w:val="0"/>
-                <w:numId w:val="7"/>
-              </w:numPr>
-              <w:rPr>
-                <w:sz w:val="32"/>
-              </w:rPr>
-            </w:pPr>
-            <w:r>
-              <w:rPr>
-                <w:sz w:val="32"/>
-              </w:rPr>
-              <w:t>Have you felt calm and peaceful?</w:t>
-            </w:r>
-          </w:p>
-        </w:tc>
-        <w:tc>
-          <w:tcPr>
-            <w:tcW w:w="1134" w:type="dxa"/>
-          </w:tcPr>
-          <w:p>
-            <w:pPr>
-              <w:rPr>
-                <w:sz w:val="32"/>
-              </w:rPr>
-            </w:pPr>
-          </w:p>
-        </w:tc>
-        <w:tc>
-          <w:tcPr>
-            <w:tcW w:w="1134" w:type="dxa"/>
-          </w:tcPr>
-          <w:p>
-            <w:pPr>
-              <w:rPr>
-                <w:sz w:val="32"/>
-              </w:rPr>
-            </w:pPr>
-          </w:p>
-        </w:tc>
-        <w:tc>
-          <w:tcPr>
-            <w:tcW w:w="1134" w:type="dxa"/>
-          </w:tcPr>
-          <w:p>
-            <w:pPr>
-              <w:rPr>
-                <w:sz w:val="32"/>
-              </w:rPr>
-            </w:pPr>
-          </w:p>
-        </w:tc>
-        <w:tc>
-          <w:tcPr>
-            <w:tcW w:w="1134" w:type="dxa"/>
-          </w:tcPr>
-          <w:p>
-            <w:pPr>
-              <w:rPr>
-                <w:sz w:val="32"/>
-              </w:rPr>
-            </w:pPr>
-          </w:p>
-        </w:tc>
-        <w:tc>
-          <w:tcPr>
-            <w:tcW w:w="1083" w:type="dxa"/>
-          </w:tcPr>
-          <w:p>
-            <w:pPr>
-              <w:rPr>
-                <w:sz w:val="32"/>
-              </w:rPr>
-            </w:pPr>
-          </w:p>
-        </w:tc>
-      </w:tr>
-      <w:tr>
-        <w:trPr>
-          <w:trHeight w:val="413"/>
-        </w:trPr>
-        <w:tc>
-          <w:tcPr>
-            <w:tcW w:w="3397" w:type="dxa"/>
-          </w:tcPr>
-          <w:p>
-            <w:pPr>
-              <w:pStyle w:val="ListParagraph"/>
-              <w:numPr>
-                <w:ilvl w:val="0"/>
-                <w:numId w:val="7"/>
-              </w:numPr>
-              <w:rPr>
-                <w:sz w:val="32"/>
-              </w:rPr>
-            </w:pPr>
-            <w:r>
-              <w:rPr>
-                <w:sz w:val="32"/>
-              </w:rPr>
-              <w:t>Did you have a lot of energy?</w:t>
-            </w:r>
-          </w:p>
-        </w:tc>
-        <w:tc>
-          <w:tcPr>
-            <w:tcW w:w="1134" w:type="dxa"/>
-          </w:tcPr>
-          <w:p>
-            <w:pPr>
-              <w:rPr>
-                <w:sz w:val="32"/>
-              </w:rPr>
-            </w:pPr>
-          </w:p>
-        </w:tc>
-        <w:tc>
-          <w:tcPr>
-            <w:tcW w:w="1134" w:type="dxa"/>
-          </w:tcPr>
-          <w:p>
-            <w:pPr>
-              <w:rPr>
-                <w:sz w:val="32"/>
-              </w:rPr>
-            </w:pPr>
-          </w:p>
-        </w:tc>
-        <w:tc>
-          <w:tcPr>
-            <w:tcW w:w="1134" w:type="dxa"/>
-          </w:tcPr>
-          <w:p>
-            <w:pPr>
-              <w:rPr>
-                <w:sz w:val="32"/>
-              </w:rPr>
-            </w:pPr>
-          </w:p>
-        </w:tc>
-        <w:tc>
-          <w:tcPr>
-            <w:tcW w:w="1134" w:type="dxa"/>
-          </w:tcPr>
-          <w:p>
-            <w:pPr>
-              <w:rPr>
-                <w:sz w:val="32"/>
-              </w:rPr>
-            </w:pPr>
-          </w:p>
-        </w:tc>
-        <w:tc>
-          <w:tcPr>
-            <w:tcW w:w="1083" w:type="dxa"/>
-          </w:tcPr>
-          <w:p>
-            <w:pPr>
-              <w:rPr>
-                <w:sz w:val="32"/>
-              </w:rPr>
-            </w:pPr>
-          </w:p>
-        </w:tc>
-      </w:tr>
-      <w:tr>
-        <w:trPr>
-          <w:trHeight w:val="688"/>
-        </w:trPr>
-        <w:tc>
-          <w:tcPr>
-            <w:tcW w:w="3397" w:type="dxa"/>
-          </w:tcPr>
-          <w:p>
-            <w:pPr>
-              <w:pStyle w:val="ListParagraph"/>
-              <w:numPr>
-                <w:ilvl w:val="0"/>
-                <w:numId w:val="7"/>
-              </w:numPr>
-              <w:rPr>
-                <w:sz w:val="32"/>
-              </w:rPr>
-            </w:pPr>
-            <w:r>
-              <w:rPr>
-                <w:sz w:val="32"/>
-              </w:rPr>
-              <w:t>Have you felt downhearted and depressed?</w:t>
-            </w:r>
-          </w:p>
-        </w:tc>
-        <w:tc>
-          <w:tcPr>
-            <w:tcW w:w="1134" w:type="dxa"/>
-          </w:tcPr>
-          <w:p>
-            <w:pPr>
-              <w:rPr>
-                <w:sz w:val="32"/>
-              </w:rPr>
-            </w:pPr>
-          </w:p>
-        </w:tc>
-        <w:tc>
-          <w:tcPr>
-            <w:tcW w:w="1134" w:type="dxa"/>
-          </w:tcPr>
-          <w:p>
-            <w:pPr>
-              <w:rPr>
-                <w:sz w:val="32"/>
-              </w:rPr>
-            </w:pPr>
-          </w:p>
-        </w:tc>
-        <w:tc>
-          <w:tcPr>
-            <w:tcW w:w="1134" w:type="dxa"/>
-          </w:tcPr>
-          <w:p>
-            <w:pPr>
-              <w:rPr>
-                <w:sz w:val="32"/>
-              </w:rPr>
-            </w:pPr>
-          </w:p>
-        </w:tc>
-        <w:tc>
-          <w:tcPr>
-            <w:tcW w:w="1134" w:type="dxa"/>
-          </w:tcPr>
-          <w:p>
-            <w:pPr>
-              <w:rPr>
-                <w:sz w:val="32"/>
-              </w:rPr>
-            </w:pPr>
-          </w:p>
-        </w:tc>
-        <w:tc>
-          <w:tcPr>
-            <w:tcW w:w="1083" w:type="dxa"/>
-          </w:tcPr>
-          <w:p>
-            <w:pPr>
-              <w:rPr>
-                <w:sz w:val="32"/>
-              </w:rPr>
-            </w:pPr>
-          </w:p>
-        </w:tc>
-      </w:tr>
-    </w:tbl>
-    <w:p>
-      <w:pPr>
-        <w:rPr>
-          <w:sz w:val="32"/>
-        </w:rPr>
-      </w:pPr>
-    </w:p>
-    <w:p>
-      <w:pPr>
-        <w:rPr>
-          <w:rFonts w:asciiTheme="majorHAnsi" w:eastAsiaTheme="majorEastAsia" w:hAnsiTheme="majorHAnsi" w:cstheme="majorBidi"/>
-          <w:b/>
-          <w:color w:val="2F5496" w:themeColor="accent1" w:themeShade="BF"/>
-          <w:sz w:val="32"/>
-          <w:szCs w:val="32"/>
-        </w:rPr>
-      </w:pPr>
-      <w:r>
-        <w:rPr>
-          <w:b/>
-        </w:rPr>
-        <w:br w:type="page"/>
-      </w:r>
-    </w:p>
-    <w:p>
-      <w:pPr>
-        <w:pStyle w:val="Heading1"/>
-        <w:rPr>
-          <w:b/>
-          <w:sz w:val="44"/>
-        </w:rPr>
-      </w:pPr>
-      <w:r>
-        <w:rPr>
-          <w:b/>
-          <w:sz w:val="44"/>
-        </w:rPr>
-        <w:lastRenderedPageBreak/>
-        <w:t xml:space="preserve">Survey - </w:t>
-      </w:r>
-      <w:r>
-        <w:rPr>
-          <w:b/>
-          <w:sz w:val="44"/>
-        </w:rPr>
-        <w:t>6</w:t>
-      </w:r>
-      <w:r>
-        <w:rPr>
-          <w:b/>
-          <w:sz w:val="44"/>
-        </w:rPr>
-        <w:t>-Month Follow-up</w:t>
-      </w:r>
-      <w:r>
-        <w:rPr>
-          <w:b/>
-          <w:sz w:val="44"/>
-        </w:rPr>
-        <w:tab/>
-      </w:r>
-      <w:r>
-        <w:rPr>
-          <w:b/>
-          <w:sz w:val="44"/>
-        </w:rPr>
-        <w:tab/>
-        <w:t xml:space="preserve">Date : </w:t>
-      </w:r>
-      <w:r>
-        <w:rPr>
-          <w:b/>
-          <w:sz w:val="44"/>
-        </w:rPr>
-        <w:tab/>
-      </w:r>
-      <w:r>
-        <w:rPr>
-          <w:b/>
-          <w:sz w:val="44"/>
-          <w:u w:val="single"/>
-        </w:rPr>
-        <w:tab/>
-      </w:r>
-      <w:r>
-        <w:rPr>
-          <w:b/>
-          <w:sz w:val="44"/>
-          <w:u w:val="single"/>
-        </w:rPr>
-        <w:tab/>
-      </w:r>
-    </w:p>
-    <w:p>
-      <w:pPr>
-        <w:rPr>
-          <w:sz w:val="32"/>
-        </w:rPr>
-      </w:pPr>
-    </w:p>
-    <w:p>
-      <w:pPr>
-        <w:rPr>
-          <w:sz w:val="32"/>
-        </w:rPr>
-      </w:pPr>
-      <w:r>
-        <w:rPr>
-          <w:sz w:val="32"/>
-        </w:rPr>
-        <w:t xml:space="preserve">Please tell us about your feelings and experiences during the </w:t>
-      </w:r>
-      <w:r>
-        <w:rPr>
-          <w:b/>
-          <w:sz w:val="32"/>
-        </w:rPr>
-        <w:t xml:space="preserve">last 4 Weeks. </w:t>
-      </w:r>
-      <w:r>
-        <w:rPr>
-          <w:b/>
-          <w:sz w:val="32"/>
-        </w:rPr>
-        <w:br/>
-        <w:t>(one response for each question)</w:t>
-      </w:r>
-    </w:p>
-    <w:tbl>
-      <w:tblPr>
-        <w:tblStyle w:val="TableGrid"/>
-        <w:tblW w:w="0" w:type="auto"/>
-        <w:tblLook w:val="04A0" w:firstRow="1" w:lastRow="0" w:firstColumn="1" w:lastColumn="0" w:noHBand="0" w:noVBand="1"/>
-      </w:tblPr>
-      <w:tblGrid>
-        <w:gridCol w:w="3397"/>
-        <w:gridCol w:w="1134"/>
-        <w:gridCol w:w="1134"/>
-        <w:gridCol w:w="1134"/>
-        <w:gridCol w:w="1134"/>
-        <w:gridCol w:w="1083"/>
-      </w:tblGrid>
-      <w:tr>
-        <w:tc>
-          <w:tcPr>
-            <w:tcW w:w="3397" w:type="dxa"/>
-          </w:tcPr>
-          <w:p>
-            <w:pPr>
-              <w:rPr>
-                <w:sz w:val="32"/>
-              </w:rPr>
-            </w:pPr>
-          </w:p>
-        </w:tc>
-        <w:tc>
-          <w:tcPr>
-            <w:tcW w:w="1134" w:type="dxa"/>
-          </w:tcPr>
-          <w:p>
-            <w:pPr>
-              <w:rPr>
-                <w:sz w:val="32"/>
-              </w:rPr>
-            </w:pPr>
-            <w:r>
-              <w:rPr>
-                <w:sz w:val="32"/>
-              </w:rPr>
-              <w:t>All the time</w:t>
-            </w:r>
-          </w:p>
-        </w:tc>
-        <w:tc>
-          <w:tcPr>
-            <w:tcW w:w="1134" w:type="dxa"/>
-          </w:tcPr>
-          <w:p>
-            <w:pPr>
-              <w:rPr>
-                <w:sz w:val="32"/>
-              </w:rPr>
-            </w:pPr>
-            <w:r>
-              <w:rPr>
-                <w:sz w:val="32"/>
-              </w:rPr>
-              <w:t>Most of the time</w:t>
-            </w:r>
-          </w:p>
-        </w:tc>
-        <w:tc>
-          <w:tcPr>
-            <w:tcW w:w="1134" w:type="dxa"/>
-          </w:tcPr>
-          <w:p>
-            <w:pPr>
-              <w:rPr>
-                <w:sz w:val="32"/>
-              </w:rPr>
-            </w:pPr>
-            <w:r>
-              <w:rPr>
-                <w:sz w:val="32"/>
-              </w:rPr>
-              <w:t>Some of the time</w:t>
-            </w:r>
-          </w:p>
-        </w:tc>
-        <w:tc>
-          <w:tcPr>
-            <w:tcW w:w="1134" w:type="dxa"/>
-          </w:tcPr>
-          <w:p>
-            <w:pPr>
-              <w:rPr>
-                <w:sz w:val="32"/>
-              </w:rPr>
-            </w:pPr>
-            <w:r>
-              <w:rPr>
-                <w:sz w:val="32"/>
-              </w:rPr>
-              <w:t>A little of the time</w:t>
-            </w:r>
-          </w:p>
-        </w:tc>
-        <w:tc>
-          <w:tcPr>
-            <w:tcW w:w="1083" w:type="dxa"/>
-          </w:tcPr>
-          <w:p>
-            <w:pPr>
-              <w:rPr>
-                <w:sz w:val="32"/>
-              </w:rPr>
-            </w:pPr>
-            <w:r>
-              <w:rPr>
-                <w:sz w:val="32"/>
-              </w:rPr>
-              <w:t>None of the time</w:t>
-            </w:r>
-          </w:p>
-        </w:tc>
-      </w:tr>
-      <w:tr>
-        <w:trPr>
-          <w:trHeight w:val="393"/>
-        </w:trPr>
-        <w:tc>
-          <w:tcPr>
-            <w:tcW w:w="3397" w:type="dxa"/>
-          </w:tcPr>
-          <w:p>
-            <w:pPr>
-              <w:pStyle w:val="ListParagraph"/>
-              <w:numPr>
-                <w:ilvl w:val="0"/>
-                <w:numId w:val="6"/>
-              </w:numPr>
-              <w:rPr>
-                <w:sz w:val="32"/>
-              </w:rPr>
-            </w:pPr>
-            <w:r>
-              <w:rPr>
-                <w:sz w:val="32"/>
-              </w:rPr>
-              <w:t>Have you felt calm and peaceful?</w:t>
-            </w:r>
-          </w:p>
-        </w:tc>
-        <w:tc>
-          <w:tcPr>
-            <w:tcW w:w="1134" w:type="dxa"/>
-          </w:tcPr>
-          <w:p>
-            <w:pPr>
-              <w:rPr>
-                <w:sz w:val="32"/>
-              </w:rPr>
-            </w:pPr>
-          </w:p>
-        </w:tc>
-        <w:tc>
-          <w:tcPr>
-            <w:tcW w:w="1134" w:type="dxa"/>
-          </w:tcPr>
-          <w:p>
-            <w:pPr>
-              <w:rPr>
-                <w:sz w:val="32"/>
-              </w:rPr>
-            </w:pPr>
-          </w:p>
-        </w:tc>
-        <w:tc>
-          <w:tcPr>
-            <w:tcW w:w="1134" w:type="dxa"/>
-          </w:tcPr>
-          <w:p>
-            <w:pPr>
-              <w:rPr>
-                <w:sz w:val="32"/>
-              </w:rPr>
-            </w:pPr>
-          </w:p>
-        </w:tc>
-        <w:tc>
-          <w:tcPr>
-            <w:tcW w:w="1134" w:type="dxa"/>
-          </w:tcPr>
-          <w:p>
-            <w:pPr>
-              <w:rPr>
-                <w:sz w:val="32"/>
-              </w:rPr>
-            </w:pPr>
-          </w:p>
-        </w:tc>
-        <w:tc>
-          <w:tcPr>
-            <w:tcW w:w="1083" w:type="dxa"/>
-          </w:tcPr>
-          <w:p>
-            <w:pPr>
-              <w:rPr>
-                <w:sz w:val="32"/>
-              </w:rPr>
-            </w:pPr>
-          </w:p>
-        </w:tc>
-      </w:tr>
-      <w:tr>
-        <w:trPr>
-          <w:trHeight w:val="413"/>
-        </w:trPr>
-        <w:tc>
-          <w:tcPr>
-            <w:tcW w:w="3397" w:type="dxa"/>
-          </w:tcPr>
-          <w:p>
-            <w:pPr>
-              <w:pStyle w:val="ListParagraph"/>
-              <w:numPr>
-                <w:ilvl w:val="0"/>
-                <w:numId w:val="6"/>
-              </w:numPr>
-              <w:rPr>
-                <w:sz w:val="32"/>
-              </w:rPr>
-            </w:pPr>
-            <w:r>
-              <w:rPr>
-                <w:sz w:val="32"/>
-              </w:rPr>
-              <w:t>Did you have a lot of energy?</w:t>
-            </w:r>
-          </w:p>
-        </w:tc>
-        <w:tc>
-          <w:tcPr>
-            <w:tcW w:w="1134" w:type="dxa"/>
-          </w:tcPr>
-          <w:p>
-            <w:pPr>
-              <w:rPr>
-                <w:sz w:val="32"/>
-              </w:rPr>
-            </w:pPr>
-          </w:p>
-        </w:tc>
-        <w:tc>
-          <w:tcPr>
-            <w:tcW w:w="1134" w:type="dxa"/>
-          </w:tcPr>
-          <w:p>
-            <w:pPr>
-              <w:rPr>
-                <w:sz w:val="32"/>
-              </w:rPr>
-            </w:pPr>
-          </w:p>
-        </w:tc>
-        <w:tc>
-          <w:tcPr>
-            <w:tcW w:w="1134" w:type="dxa"/>
-          </w:tcPr>
-          <w:p>
-            <w:pPr>
-              <w:rPr>
-                <w:sz w:val="32"/>
-              </w:rPr>
-            </w:pPr>
-          </w:p>
-        </w:tc>
-        <w:tc>
-          <w:tcPr>
-            <w:tcW w:w="1134" w:type="dxa"/>
-          </w:tcPr>
-          <w:p>
-            <w:pPr>
-              <w:rPr>
-                <w:sz w:val="32"/>
-              </w:rPr>
-            </w:pPr>
-          </w:p>
-        </w:tc>
-        <w:tc>
-          <w:tcPr>
-            <w:tcW w:w="1083" w:type="dxa"/>
-          </w:tcPr>
-          <w:p>
-            <w:pPr>
-              <w:rPr>
-                <w:sz w:val="32"/>
-              </w:rPr>
-            </w:pPr>
-          </w:p>
-        </w:tc>
-      </w:tr>
-      <w:tr>
-        <w:trPr>
-          <w:trHeight w:val="688"/>
-        </w:trPr>
-        <w:tc>
-          <w:tcPr>
-            <w:tcW w:w="3397" w:type="dxa"/>
-          </w:tcPr>
-          <w:p>
-            <w:pPr>
-              <w:pStyle w:val="ListParagraph"/>
-              <w:numPr>
-                <w:ilvl w:val="0"/>
-                <w:numId w:val="6"/>
-              </w:numPr>
-              <w:rPr>
-                <w:sz w:val="32"/>
-              </w:rPr>
-            </w:pPr>
-            <w:r>
-              <w:rPr>
-                <w:sz w:val="32"/>
-              </w:rPr>
-              <w:t>Have you felt downhearted and depressed?</w:t>
-            </w:r>
-          </w:p>
-        </w:tc>
-        <w:tc>
-          <w:tcPr>
-            <w:tcW w:w="1134" w:type="dxa"/>
-          </w:tcPr>
-          <w:p>
-            <w:pPr>
-              <w:rPr>
-                <w:sz w:val="32"/>
-              </w:rPr>
-            </w:pPr>
-          </w:p>
-        </w:tc>
-        <w:tc>
-          <w:tcPr>
-            <w:tcW w:w="1134" w:type="dxa"/>
-          </w:tcPr>
-          <w:p>
-            <w:pPr>
-              <w:rPr>
-                <w:sz w:val="32"/>
-              </w:rPr>
-            </w:pPr>
-          </w:p>
-        </w:tc>
-        <w:tc>
-          <w:tcPr>
-            <w:tcW w:w="1134" w:type="dxa"/>
-          </w:tcPr>
-          <w:p>
-            <w:pPr>
-              <w:rPr>
-                <w:sz w:val="32"/>
-              </w:rPr>
-            </w:pPr>
-          </w:p>
-        </w:tc>
-        <w:tc>
-          <w:tcPr>
-            <w:tcW w:w="1134" w:type="dxa"/>
-          </w:tcPr>
-          <w:p>
-            <w:pPr>
-              <w:rPr>
-                <w:sz w:val="32"/>
-              </w:rPr>
-            </w:pPr>
-          </w:p>
-        </w:tc>
-        <w:tc>
-          <w:tcPr>
-            <w:tcW w:w="1083" w:type="dxa"/>
-          </w:tcPr>
-          <w:p>
-            <w:pPr>
-              <w:rPr>
-                <w:sz w:val="32"/>
-              </w:rPr>
-            </w:pPr>
-          </w:p>
-        </w:tc>
-      </w:tr>
-    </w:tbl>
-    <w:p>
-      <w:pPr>
-        <w:rPr>
-          <w:sz w:val="32"/>
-        </w:rPr>
-      </w:pPr>
+      <w:bookmarkStart w:id="0" w:name="_GoBack"/>
+      <w:bookmarkEnd w:id="0"/>
     </w:p>
     <w:p>
       <w:pPr>

</xml_diff>